<commit_message>
otvet na 2 vopros maksima
</commit_message>
<xml_diff>
--- a/vopros22.04.16 - otvet.docx
+++ b/vopros22.04.16 - otvet.docx
@@ -139,130 +139,184 @@
           <w:rStyle w:val="Strong"/>
           <w:color w:val="000000"/>
         </w:rPr>
-        <w:t xml:space="preserve"> спишь?"</w:t>
+        <w:t xml:space="preserve"> </w:t>
+      </w:r>
+      <w:proofErr w:type="spellStart"/>
+      <w:r>
+        <w:rPr>
+          <w:rStyle w:val="Strong"/>
+          <w:color w:val="000000"/>
+        </w:rPr>
+        <w:t>спишь</w:t>
+      </w:r>
+      <w:proofErr w:type="spellEnd"/>
+      <w:r>
+        <w:rPr>
+          <w:rStyle w:val="Strong"/>
+          <w:color w:val="000000"/>
+        </w:rPr>
+        <w:t>?"</w:t>
+      </w:r>
+    </w:p>
+    <w:p>
+      <w:pPr>
+        <w:pStyle w:val="ListParagraph"/>
+        <w:rPr>
+          <w:rStyle w:val="Strong"/>
+          <w:color w:val="000000"/>
+        </w:rPr>
+      </w:pPr>
+    </w:p>
+    <w:p>
+      <w:pPr>
+        <w:pStyle w:val="ListParagraph"/>
+        <w:numPr>
+          <w:ilvl w:val="0"/>
+          <w:numId w:val="1"/>
+        </w:numPr>
+        <w:rPr>
+          <w:rStyle w:val="Strong"/>
+          <w:color w:val="000000"/>
+        </w:rPr>
+      </w:pPr>
+      <w:proofErr w:type="spellStart"/>
+      <w:r>
+        <w:rPr>
+          <w:rStyle w:val="Strong"/>
+          <w:color w:val="000000"/>
+        </w:rPr>
+        <w:t>На</w:t>
+      </w:r>
+      <w:proofErr w:type="spellEnd"/>
+      <w:r>
+        <w:rPr>
+          <w:rStyle w:val="Strong"/>
+          <w:color w:val="000000"/>
+        </w:rPr>
+        <w:t xml:space="preserve"> </w:t>
+      </w:r>
+      <w:proofErr w:type="spellStart"/>
+      <w:r>
+        <w:rPr>
+          <w:rStyle w:val="Strong"/>
+          <w:color w:val="000000"/>
+        </w:rPr>
+        <w:t>какой</w:t>
+      </w:r>
+      <w:proofErr w:type="spellEnd"/>
+      <w:r>
+        <w:rPr>
+          <w:rStyle w:val="Strong"/>
+          <w:color w:val="000000"/>
+        </w:rPr>
+        <w:t xml:space="preserve"> </w:t>
+      </w:r>
+      <w:proofErr w:type="spellStart"/>
+      <w:r>
+        <w:rPr>
+          <w:rStyle w:val="Strong"/>
+          <w:color w:val="000000"/>
+        </w:rPr>
+        <w:t>вопрос</w:t>
+      </w:r>
+      <w:proofErr w:type="spellEnd"/>
+      <w:r>
+        <w:rPr>
+          <w:rStyle w:val="Strong"/>
+          <w:color w:val="000000"/>
+        </w:rPr>
+        <w:t xml:space="preserve"> </w:t>
+      </w:r>
+      <w:proofErr w:type="spellStart"/>
+      <w:r>
+        <w:rPr>
+          <w:rStyle w:val="Strong"/>
+          <w:color w:val="000000"/>
+        </w:rPr>
+        <w:t>нельзя</w:t>
+      </w:r>
+      <w:proofErr w:type="spellEnd"/>
+      <w:r>
+        <w:rPr>
+          <w:rStyle w:val="Strong"/>
+          <w:color w:val="000000"/>
+        </w:rPr>
+        <w:t xml:space="preserve"> </w:t>
+      </w:r>
+      <w:proofErr w:type="spellStart"/>
+      <w:r>
+        <w:rPr>
+          <w:rStyle w:val="Strong"/>
+          <w:color w:val="000000"/>
+        </w:rPr>
+        <w:t>ответить</w:t>
+      </w:r>
+      <w:proofErr w:type="spellEnd"/>
+      <w:r>
+        <w:rPr>
+          <w:rStyle w:val="Strong"/>
+          <w:color w:val="000000"/>
+        </w:rPr>
+        <w:t xml:space="preserve"> “</w:t>
+      </w:r>
+      <w:proofErr w:type="spellStart"/>
+      <w:r>
+        <w:rPr>
+          <w:rStyle w:val="Strong"/>
+          <w:color w:val="000000"/>
+        </w:rPr>
+        <w:t>нет</w:t>
+      </w:r>
+      <w:proofErr w:type="spellEnd"/>
+      <w:r>
+        <w:rPr>
+          <w:rStyle w:val="Strong"/>
+          <w:color w:val="000000"/>
+        </w:rPr>
+        <w:t>”?</w:t>
+      </w:r>
+    </w:p>
+    <w:p>
+      <w:pPr>
+        <w:rPr>
+          <w:rStyle w:val="Strong"/>
+          <w:color w:val="000000"/>
+        </w:rPr>
+      </w:pPr>
+      <w:proofErr w:type="spellStart"/>
+      <w:r>
+        <w:rPr>
+          <w:rStyle w:val="Strong"/>
+          <w:color w:val="000000"/>
+        </w:rPr>
+        <w:t>Сколько</w:t>
+      </w:r>
+      <w:proofErr w:type="spellEnd"/>
+      <w:r>
+        <w:rPr>
+          <w:rStyle w:val="Strong"/>
+          <w:color w:val="000000"/>
+        </w:rPr>
+        <w:t xml:space="preserve"> </w:t>
+      </w:r>
+      <w:proofErr w:type="spellStart"/>
+      <w:r>
+        <w:rPr>
+          <w:rStyle w:val="Strong"/>
+          <w:color w:val="000000"/>
+        </w:rPr>
+        <w:t>будет</w:t>
+      </w:r>
+      <w:proofErr w:type="spellEnd"/>
+      <w:r>
+        <w:rPr>
+          <w:rStyle w:val="Strong"/>
+          <w:color w:val="000000"/>
+        </w:rPr>
+        <w:t xml:space="preserve"> 2+2?</w:t>
       </w:r>
       <w:bookmarkStart w:id="0" w:name="_GoBack"/>
       <w:bookmarkEnd w:id="0"/>
-    </w:p>
-    <w:p>
-      <w:pPr>
-        <w:pStyle w:val="ListParagraph"/>
-        <w:rPr>
-          <w:rStyle w:val="Strong"/>
-          <w:color w:val="000000"/>
-        </w:rPr>
-      </w:pPr>
-    </w:p>
-    <w:p>
-      <w:pPr>
-        <w:rPr>
-          <w:rStyle w:val="Strong"/>
-          <w:color w:val="000000"/>
-        </w:rPr>
-      </w:pPr>
-      <w:r>
-        <w:rPr>
-          <w:rStyle w:val="Strong"/>
-          <w:color w:val="000000"/>
-        </w:rPr>
-        <w:t xml:space="preserve">2. </w:t>
-      </w:r>
-      <w:proofErr w:type="spellStart"/>
-      <w:r>
-        <w:rPr>
-          <w:rStyle w:val="Strong"/>
-          <w:color w:val="000000"/>
-        </w:rPr>
-        <w:t>На</w:t>
-      </w:r>
-      <w:proofErr w:type="spellEnd"/>
-      <w:r>
-        <w:rPr>
-          <w:rStyle w:val="Strong"/>
-          <w:color w:val="000000"/>
-        </w:rPr>
-        <w:t xml:space="preserve"> </w:t>
-      </w:r>
-      <w:proofErr w:type="spellStart"/>
-      <w:r>
-        <w:rPr>
-          <w:rStyle w:val="Strong"/>
-          <w:color w:val="000000"/>
-        </w:rPr>
-        <w:t>какой</w:t>
-      </w:r>
-      <w:proofErr w:type="spellEnd"/>
-      <w:r>
-        <w:rPr>
-          <w:rStyle w:val="Strong"/>
-          <w:color w:val="000000"/>
-        </w:rPr>
-        <w:t xml:space="preserve"> </w:t>
-      </w:r>
-      <w:proofErr w:type="spellStart"/>
-      <w:r>
-        <w:rPr>
-          <w:rStyle w:val="Strong"/>
-          <w:color w:val="000000"/>
-        </w:rPr>
-        <w:t>вопрос</w:t>
-      </w:r>
-      <w:proofErr w:type="spellEnd"/>
-      <w:r>
-        <w:rPr>
-          <w:rStyle w:val="Strong"/>
-          <w:color w:val="000000"/>
-        </w:rPr>
-        <w:t xml:space="preserve"> </w:t>
-      </w:r>
-      <w:proofErr w:type="spellStart"/>
-      <w:r>
-        <w:rPr>
-          <w:rStyle w:val="Strong"/>
-          <w:color w:val="000000"/>
-        </w:rPr>
-        <w:t>нельзя</w:t>
-      </w:r>
-      <w:proofErr w:type="spellEnd"/>
-      <w:r>
-        <w:rPr>
-          <w:rStyle w:val="Strong"/>
-          <w:color w:val="000000"/>
-        </w:rPr>
-        <w:t xml:space="preserve"> </w:t>
-      </w:r>
-      <w:proofErr w:type="spellStart"/>
-      <w:r>
-        <w:rPr>
-          <w:rStyle w:val="Strong"/>
-          <w:color w:val="000000"/>
-        </w:rPr>
-        <w:t>ответить</w:t>
-      </w:r>
-      <w:proofErr w:type="spellEnd"/>
-      <w:r>
-        <w:rPr>
-          <w:rStyle w:val="Strong"/>
-          <w:color w:val="000000"/>
-        </w:rPr>
-        <w:t xml:space="preserve"> “</w:t>
-      </w:r>
-      <w:proofErr w:type="spellStart"/>
-      <w:r>
-        <w:rPr>
-          <w:rStyle w:val="Strong"/>
-          <w:color w:val="000000"/>
-        </w:rPr>
-        <w:t>нет</w:t>
-      </w:r>
-      <w:proofErr w:type="spellEnd"/>
-      <w:r>
-        <w:rPr>
-          <w:rStyle w:val="Strong"/>
-          <w:color w:val="000000"/>
-        </w:rPr>
-        <w:t>”?</w:t>
-      </w:r>
     </w:p>
     <w:p>
       <w:pPr>

</xml_diff>

<commit_message>
otvet na 3 vopros maksima
</commit_message>
<xml_diff>
--- a/vopros22.04.16 - otvet.docx
+++ b/vopros22.04.16 - otvet.docx
@@ -249,7 +249,16 @@
           <w:rStyle w:val="Strong"/>
           <w:color w:val="000000"/>
         </w:rPr>
-        <w:t>ответить</w:t>
+        <w:t>от</w:t>
+      </w:r>
+      <w:bookmarkStart w:id="0" w:name="_GoBack"/>
+      <w:bookmarkEnd w:id="0"/>
+      <w:r>
+        <w:rPr>
+          <w:rStyle w:val="Strong"/>
+          <w:color w:val="000000"/>
+        </w:rPr>
+        <w:t>ветить</w:t>
       </w:r>
       <w:proofErr w:type="spellEnd"/>
       <w:r>
@@ -315,32 +324,59 @@
         </w:rPr>
         <w:t xml:space="preserve"> 2+2?</w:t>
       </w:r>
-      <w:bookmarkStart w:id="0" w:name="_GoBack"/>
-      <w:bookmarkEnd w:id="0"/>
     </w:p>
     <w:p>
       <w:pPr>
+        <w:pStyle w:val="ListParagraph"/>
+        <w:numPr>
+          <w:ilvl w:val="0"/>
+          <w:numId w:val="1"/>
+        </w:numPr>
+      </w:pPr>
+      <w:r>
         <w:rPr>
           <w:rStyle w:val="Strong"/>
           <w:color w:val="000000"/>
           <w:lang w:val="ru-RU"/>
         </w:rPr>
-      </w:pPr>
-      <w:r>
+        <w:t>Человек получает посылку, в которой лежит отрубленная рука и записка «это не та рука». Что произошло?</w:t>
+      </w:r>
+      <w:r>
+        <w:t xml:space="preserve"> </w:t>
+      </w:r>
+    </w:p>
+    <w:p>
+      <w:pPr>
         <w:rPr>
           <w:rStyle w:val="Strong"/>
           <w:color w:val="000000"/>
           <w:lang w:val="ru-RU"/>
         </w:rPr>
-        <w:t xml:space="preserve">3. </w:t>
-      </w:r>
+      </w:pPr>
       <w:r>
         <w:rPr>
           <w:rStyle w:val="Strong"/>
           <w:color w:val="000000"/>
           <w:lang w:val="ru-RU"/>
         </w:rPr>
-        <w:t>Человек получает посылку, в которой лежит отрубленная рука и записка «это не та рука». Что произошло?</w:t>
+        <w:t>Три друга-моряка. Шторм. Кораблекрушение. Необитаемый остров. Голод.</w:t>
+      </w:r>
+    </w:p>
+    <w:p>
+      <w:pPr>
+        <w:rPr>
+          <w:rStyle w:val="Strong"/>
+          <w:color w:val="000000"/>
+          <w:lang w:val="ru-RU"/>
+        </w:rPr>
+      </w:pPr>
+      <w:r>
+        <w:rPr>
+          <w:rStyle w:val="Strong"/>
+          <w:color w:val="000000"/>
+          <w:lang w:val="ru-RU"/>
+        </w:rPr>
+        <w:t>Решили по очереди съесть свои левые руки, поклявшись, что никто не обманет. У 2-х съели и их нашли, спасли. Клятву надо выполнять. И третий в доказательство прислал руку, но не свою.</w:t>
       </w:r>
     </w:p>
     <w:p>

</xml_diff>